<commit_message>
complétion documentations + début de code de la timeline
TO DO : finir la timeline et la rendre responsible
</commit_message>
<xml_diff>
--- a/assets/documentation/m2l/Mise en place d'un serveur FTP.docx
+++ b/assets/documentation/m2l/Mise en place d'un serveur FTP.docx
@@ -520,8 +520,6 @@
       </w:pPr>
       <w:r>
         <w:tab/>
-      </w:r>
-      <w:r>
         <w:t>Les serveurs FTP peuvent fonctionner de différentes manières. Il existe deux modes principaux de connexion FTP</w:t>
       </w:r>
       <w:r>
@@ -539,8 +537,6 @@
       </w:pPr>
       <w:r>
         <w:tab/>
-      </w:r>
-      <w:r>
         <w:t xml:space="preserve">Dans le mode actif, le client ouvre une connexion de commande (command </w:t>
       </w:r>
       <w:proofErr w:type="spellStart"/>
@@ -555,13 +551,7 @@
         <w:t>r</w:t>
       </w:r>
       <w:r>
-        <w:t>.</w:t>
-      </w:r>
-      <w:r>
-        <w:t xml:space="preserve"> </w:t>
-      </w:r>
-      <w:r>
-        <w:t xml:space="preserve">Lorsqu'il est prêt à recevoir des données, le client ouvre une deuxième connexion appelée connexion de données (data </w:t>
+        <w:t xml:space="preserve">. Lorsqu'il est prêt à recevoir des données, le client ouvre une deuxième connexion appelée connexion de données (data </w:t>
       </w:r>
       <w:proofErr w:type="spellStart"/>
       <w:r>
@@ -569,19 +559,7 @@
       </w:r>
       <w:proofErr w:type="spellEnd"/>
       <w:r>
-        <w:t>) vers le serveur. C'est le client qui choisit le port de la connexion de données.</w:t>
-      </w:r>
-      <w:r>
-        <w:t xml:space="preserve"> </w:t>
-      </w:r>
-      <w:r>
-        <w:t>Le serveur accepte la connexion de données du client et envoie les données sur cette connexion.</w:t>
-      </w:r>
-      <w:r>
-        <w:t xml:space="preserve"> </w:t>
-      </w:r>
-      <w:r>
-        <w:t>Dans le mode actif, le client est responsable d'ouvrir la connexion de données, et le serveur doit accepter cette connexion entrante.</w:t>
+        <w:t>) vers le serveur. C'est le client qui choisit le port de la connexion de données. Le serveur accepte la connexion de données du client et envoie les données sur cette connexion. Dans le mode actif, le client est responsable d'ouvrir la connexion de données, et le serveur doit accepter cette connexion entrante.</w:t>
       </w:r>
     </w:p>
     <w:p>
@@ -595,27 +573,7 @@
       </w:pPr>
       <w:r>
         <w:tab/>
-      </w:r>
-      <w:r>
-        <w:t>Dans le mode passif, le client ouvre une connexion de commande au serveur comme d'habitude.</w:t>
-      </w:r>
-      <w:r>
-        <w:t xml:space="preserve"> </w:t>
-      </w:r>
-      <w:r>
-        <w:t>Lorsqu'il est prêt à recevoir des données, le serveur ouvre une connexion de données et informe le client de l'adresse IP et du port sur lesquels il peut se connecter.</w:t>
-      </w:r>
-      <w:r>
-        <w:t xml:space="preserve"> </w:t>
-      </w:r>
-      <w:r>
-        <w:t>Le client se connecte ensuite à la connexion de données ouverte par le serveur.</w:t>
-      </w:r>
-      <w:r>
-        <w:t xml:space="preserve"> </w:t>
-      </w:r>
-      <w:r>
-        <w:t>Dans le mode passif, c'est le serveur qui est responsable d'ouvrir la connexion de données, et le client se connecte à cette connexion sortante.</w:t>
+        <w:t>Dans le mode passif, le client ouvre une connexion de commande au serveur comme d'habitude. Lorsqu'il est prêt à recevoir des données, le serveur ouvre une connexion de données et informe le client de l'adresse IP et du port sur lesquels il peut se connecter. Le client se connecte ensuite à la connexion de données ouverte par le serveur. Dans le mode passif, c'est le serveur qui est responsable d'ouvrir la connexion de données, et le client se connecte à cette connexion sortante.</w:t>
       </w:r>
     </w:p>
     <w:p>
@@ -627,8 +585,6 @@
     <w:p>
       <w:r>
         <w:tab/>
-      </w:r>
-      <w:r>
         <w:t>Les serveurs FTP sont souvent utilisés pour permettre aux utilisateurs d'accéder et de partager des fichiers à distance. Cependant, en raison de problèmes de sécurité liés à la transmission de mots de passe en texte clair et d'autres vulnérabilités, il est recommandé d'utiliser des variantes plus sécurisées du protocole FTP, telles que FTPS (FTP sécurisé) ou SFTP (SSH File Transfer Protocol), qui ajoutent une couche de sécurité aux communications FTP standard.</w:t>
       </w:r>
     </w:p>
@@ -701,13 +657,7 @@
         <w:rPr>
           <w:color w:val="FFFFFF" w:themeColor="background1"/>
         </w:rPr>
-        <w:t xml:space="preserve"> -N </w:t>
-      </w:r>
-      <w:r>
-        <w:rPr>
-          <w:color w:val="FFFFFF" w:themeColor="background1"/>
-        </w:rPr>
-        <w:t>ftp</w:t>
+        <w:t xml:space="preserve"> -N ftp</w:t>
       </w:r>
     </w:p>
     <w:p>
@@ -772,21 +722,13 @@
     <w:p>
       <w:r>
         <w:tab/>
-      </w:r>
-      <w:r>
         <w:t>Nous entrons ensuite dans notre conteneur FTP afin de lui attribuer ses nouvelles adresses IP.</w:t>
       </w:r>
       <w:r>
         <w:t xml:space="preserve"> </w:t>
       </w:r>
       <w:r>
-        <w:t xml:space="preserve"> </w:t>
-      </w:r>
-      <w:r>
-        <w:t>Contrairement aux autres conteneurs créés précédemment, le conteneur FTP aura besoin de 2 adresses IP différentes.</w:t>
-      </w:r>
-      <w:r>
-        <w:t xml:space="preserve"> Ces adresses IP permettront la configuration des Virtual Hosts plus tard dans la mission. Nous entrons les nouvelles IP dans le fichier /</w:t>
+        <w:t xml:space="preserve"> Contrairement aux autres conteneurs créés précédemment, le conteneur FTP aura besoin de 2 adresses IP différentes. Ces adresses IP permettront la configuration des Virtual Hosts plus tard dans la mission. Nous entrons les nouvelles IP dans le fichier /</w:t>
       </w:r>
       <w:proofErr w:type="spellStart"/>
       <w:r>
@@ -821,12 +763,14 @@
         <w:spacing w:after="0"/>
         <w:rPr>
           <w:color w:val="FFFFFF" w:themeColor="background1"/>
+          <w:lang w:val="en-US"/>
         </w:rPr>
       </w:pPr>
       <w:proofErr w:type="spellStart"/>
       <w:r>
         <w:rPr>
           <w:color w:val="FFFFFF" w:themeColor="background1"/>
+          <w:lang w:val="en-US"/>
         </w:rPr>
         <w:t>ifconfig</w:t>
       </w:r>
@@ -834,6 +778,7 @@
       <w:r>
         <w:rPr>
           <w:color w:val="FFFFFF" w:themeColor="background1"/>
+          <w:lang w:val="en-US"/>
         </w:rPr>
         <w:t xml:space="preserve"> eth0:0 10.31.96.21/20 up</w:t>
       </w:r>
@@ -842,12 +787,14 @@
       <w:pPr>
         <w:rPr>
           <w:color w:val="FFFFFF" w:themeColor="background1"/>
+          <w:lang w:val="en-US"/>
         </w:rPr>
       </w:pPr>
       <w:proofErr w:type="spellStart"/>
       <w:r>
         <w:rPr>
           <w:color w:val="FFFFFF" w:themeColor="background1"/>
+          <w:lang w:val="en-US"/>
         </w:rPr>
         <w:t>ifconfig</w:t>
       </w:r>
@@ -855,6 +802,7 @@
       <w:r>
         <w:rPr>
           <w:color w:val="FFFFFF" w:themeColor="background1"/>
+          <w:lang w:val="en-US"/>
         </w:rPr>
         <w:t xml:space="preserve"> eth0:1 10.31.96.22/20 up</w:t>
       </w:r>
@@ -863,13 +811,15 @@
       <w:pPr>
         <w:rPr>
           <w:color w:val="FFFFFF" w:themeColor="background1"/>
-        </w:rPr>
-      </w:pPr>
-    </w:p>
-    <w:p>
-      <w:r>
-        <w:rPr>
-          <w:color w:val="FFFFFF" w:themeColor="background1"/>
+          <w:lang w:val="en-US"/>
+        </w:rPr>
+      </w:pPr>
+    </w:p>
+    <w:p>
+      <w:r>
+        <w:rPr>
+          <w:color w:val="FFFFFF" w:themeColor="background1"/>
+          <w:lang w:val="en-US"/>
         </w:rPr>
         <w:tab/>
       </w:r>
@@ -1280,7 +1230,7 @@
           <w:color w:val="FFFFFF" w:themeColor="background1"/>
         </w:rPr>
         <w:drawing>
-          <wp:anchor distT="0" distB="0" distL="114300" distR="114300" simplePos="0" relativeHeight="251658240" behindDoc="0" locked="0" layoutInCell="1" allowOverlap="1" wp14:anchorId="37409C8E" wp14:editId="151341D6">
+          <wp:anchor distT="0" distB="0" distL="114300" distR="114300" simplePos="0" relativeHeight="251653632" behindDoc="0" locked="0" layoutInCell="1" allowOverlap="1" wp14:anchorId="37409C8E" wp14:editId="151341D6">
             <wp:simplePos x="0" y="0"/>
             <wp:positionH relativeFrom="column">
               <wp:posOffset>-635</wp:posOffset>
@@ -1349,10 +1299,299 @@
     </w:p>
     <w:p>
       <w:r>
+        <w:drawing>
+          <wp:anchor distT="0" distB="0" distL="114300" distR="114300" simplePos="0" relativeHeight="251655680" behindDoc="0" locked="0" layoutInCell="1" allowOverlap="1" wp14:anchorId="587F7419" wp14:editId="563642D8">
+            <wp:simplePos x="0" y="0"/>
+            <wp:positionH relativeFrom="column">
+              <wp:posOffset>845185</wp:posOffset>
+            </wp:positionH>
+            <wp:positionV relativeFrom="paragraph">
+              <wp:posOffset>944823</wp:posOffset>
+            </wp:positionV>
+            <wp:extent cx="4061812" cy="502964"/>
+            <wp:effectExtent l="0" t="0" r="0" b="0"/>
+            <wp:wrapTopAndBottom/>
+            <wp:docPr id="1443615394" name="Image 1" descr="Une image contenant texte, Police, capture d’écran, Graphique&#10;&#10;Description générée automatiquement"/>
+            <wp:cNvGraphicFramePr>
+              <a:graphicFrameLocks xmlns:a="http://schemas.openxmlformats.org/drawingml/2006/main" noChangeAspect="1"/>
+            </wp:cNvGraphicFramePr>
+            <a:graphic xmlns:a="http://schemas.openxmlformats.org/drawingml/2006/main">
+              <a:graphicData uri="http://schemas.openxmlformats.org/drawingml/2006/picture">
+                <pic:pic xmlns:pic="http://schemas.openxmlformats.org/drawingml/2006/picture">
+                  <pic:nvPicPr>
+                    <pic:cNvPr id="1443615394" name="Image 1" descr="Une image contenant texte, Police, capture d’écran, Graphique&#10;&#10;Description générée automatiquement"/>
+                    <pic:cNvPicPr/>
+                  </pic:nvPicPr>
+                  <pic:blipFill>
+                    <a:blip r:embed="rId13"/>
+                    <a:stretch>
+                      <a:fillRect/>
+                    </a:stretch>
+                  </pic:blipFill>
+                  <pic:spPr>
+                    <a:xfrm>
+                      <a:off x="0" y="0"/>
+                      <a:ext cx="4061812" cy="502964"/>
+                    </a:xfrm>
+                    <a:prstGeom prst="rect">
+                      <a:avLst/>
+                    </a:prstGeom>
+                  </pic:spPr>
+                </pic:pic>
+              </a:graphicData>
+            </a:graphic>
+          </wp:anchor>
+        </w:drawing>
+      </w:r>
+      <w:r>
+        <w:tab/>
+      </w:r>
+      <w:r>
         <w:t>Nous remarquons que le protocole FTP utilise le port 21.</w:t>
       </w:r>
+      <w:r>
+        <w:t xml:space="preserve"> Nous modifions ensuite le fichier /</w:t>
+      </w:r>
+      <w:proofErr w:type="spellStart"/>
+      <w:r>
+        <w:t>etc</w:t>
+      </w:r>
+      <w:proofErr w:type="spellEnd"/>
+      <w:r>
+        <w:t>/</w:t>
+      </w:r>
+      <w:proofErr w:type="spellStart"/>
+      <w:r>
+        <w:t>proftpd</w:t>
+      </w:r>
+      <w:proofErr w:type="spellEnd"/>
+      <w:r>
+        <w:t>/</w:t>
+      </w:r>
+      <w:proofErr w:type="spellStart"/>
+      <w:r>
+        <w:t>proftpd.conf</w:t>
+      </w:r>
+      <w:proofErr w:type="spellEnd"/>
+      <w:r>
+        <w:t xml:space="preserve"> en décommentant la ligne </w:t>
+      </w:r>
+      <w:proofErr w:type="spellStart"/>
+      <w:r>
+        <w:t>DefaultRoot</w:t>
+      </w:r>
+      <w:proofErr w:type="spellEnd"/>
+      <w:r>
+        <w:t xml:space="preserve"> ~ (il se peut qu’il faille rajouter un espace entre la directive et le tilde « ~ »). Cette instruction permet de bloquer l’utilisateur dans son répertoire personnel.</w:t>
+      </w:r>
     </w:p>
     <w:p/>
+    <w:p>
+      <w:r>
+        <w:t xml:space="preserve">Nous redémarrons </w:t>
+      </w:r>
+      <w:proofErr w:type="spellStart"/>
+      <w:r>
+        <w:t>proftpd</w:t>
+      </w:r>
+      <w:proofErr w:type="spellEnd"/>
+      <w:r>
+        <w:t xml:space="preserve"> afin que les changements soient effectifs :</w:t>
+      </w:r>
+    </w:p>
+    <w:p>
+      <w:r>
+        <w:rPr>
+          <w:noProof/>
+          <w:color w:val="FFFFFF" w:themeColor="background1"/>
+        </w:rPr>
+        <w:pict w14:anchorId="0630EFDE">
+          <v:rect id="_x0000_s2064" style="position:absolute;left:0;text-align:left;margin-left:-17.1pt;margin-top:13.55pt;width:486.6pt;height:30.15pt;z-index:-251631104" fillcolor="#1c1a10 [334]" stroked="f"/>
+        </w:pict>
+      </w:r>
+    </w:p>
+    <w:p>
+      <w:pPr>
+        <w:spacing w:after="0"/>
+        <w:rPr>
+          <w:color w:val="FFFFFF" w:themeColor="background1"/>
+        </w:rPr>
+      </w:pPr>
+      <w:proofErr w:type="spellStart"/>
+      <w:r>
+        <w:rPr>
+          <w:color w:val="FFFFFF" w:themeColor="background1"/>
+        </w:rPr>
+        <w:t>systemctl</w:t>
+      </w:r>
+      <w:proofErr w:type="spellEnd"/>
+      <w:r>
+        <w:rPr>
+          <w:color w:val="FFFFFF" w:themeColor="background1"/>
+        </w:rPr>
+        <w:t xml:space="preserve"> restart </w:t>
+      </w:r>
+      <w:proofErr w:type="spellStart"/>
+      <w:r>
+        <w:rPr>
+          <w:color w:val="FFFFFF" w:themeColor="background1"/>
+        </w:rPr>
+        <w:t>proftpd</w:t>
+      </w:r>
+      <w:proofErr w:type="spellEnd"/>
+    </w:p>
+    <w:p/>
+    <w:p/>
+    <w:p/>
+    <w:p/>
+    <w:p/>
+    <w:p>
+      <w:r>
+        <w:rPr>
+          <w:noProof/>
+        </w:rPr>
+        <w:lastRenderedPageBreak/>
+        <w:drawing>
+          <wp:anchor distT="0" distB="0" distL="114300" distR="114300" simplePos="0" relativeHeight="251657728" behindDoc="0" locked="0" layoutInCell="1" allowOverlap="1" wp14:anchorId="41FE551E" wp14:editId="63493C2E">
+            <wp:simplePos x="0" y="0"/>
+            <wp:positionH relativeFrom="column">
+              <wp:posOffset>180340</wp:posOffset>
+            </wp:positionH>
+            <wp:positionV relativeFrom="paragraph">
+              <wp:posOffset>658495</wp:posOffset>
+            </wp:positionV>
+            <wp:extent cx="5382260" cy="2294255"/>
+            <wp:effectExtent l="0" t="0" r="0" b="0"/>
+            <wp:wrapTopAndBottom/>
+            <wp:docPr id="1912137509" name="Image 1"/>
+            <wp:cNvGraphicFramePr>
+              <a:graphicFrameLocks xmlns:a="http://schemas.openxmlformats.org/drawingml/2006/main" noChangeAspect="1"/>
+            </wp:cNvGraphicFramePr>
+            <a:graphic xmlns:a="http://schemas.openxmlformats.org/drawingml/2006/main">
+              <a:graphicData uri="http://schemas.openxmlformats.org/drawingml/2006/picture">
+                <pic:pic xmlns:pic="http://schemas.openxmlformats.org/drawingml/2006/picture">
+                  <pic:nvPicPr>
+                    <pic:cNvPr id="0" name="Picture 17"/>
+                    <pic:cNvPicPr>
+                      <a:picLocks noChangeAspect="1" noChangeArrowheads="1"/>
+                    </pic:cNvPicPr>
+                  </pic:nvPicPr>
+                  <pic:blipFill>
+                    <a:blip r:embed="rId14">
+                      <a:extLst>
+                        <a:ext uri="{28A0092B-C50C-407E-A947-70E740481C1C}">
+                          <a14:useLocalDpi xmlns:a14="http://schemas.microsoft.com/office/drawing/2010/main" val="0"/>
+                        </a:ext>
+                      </a:extLst>
+                    </a:blip>
+                    <a:srcRect/>
+                    <a:stretch>
+                      <a:fillRect/>
+                    </a:stretch>
+                  </pic:blipFill>
+                  <pic:spPr bwMode="auto">
+                    <a:xfrm>
+                      <a:off x="0" y="0"/>
+                      <a:ext cx="5382260" cy="2294255"/>
+                    </a:xfrm>
+                    <a:prstGeom prst="rect">
+                      <a:avLst/>
+                    </a:prstGeom>
+                    <a:noFill/>
+                  </pic:spPr>
+                </pic:pic>
+              </a:graphicData>
+            </a:graphic>
+          </wp:anchor>
+        </w:drawing>
+      </w:r>
+      <w:r>
+        <w:tab/>
+        <w:t xml:space="preserve">En utilisant le logiciel </w:t>
+      </w:r>
+      <w:proofErr w:type="spellStart"/>
+      <w:r>
+        <w:t>FileZilla</w:t>
+      </w:r>
+      <w:proofErr w:type="spellEnd"/>
+      <w:r>
+        <w:t xml:space="preserve"> (solution FTP open source), nous nous connectons avec le compte </w:t>
+      </w:r>
+      <w:proofErr w:type="spellStart"/>
+      <w:r>
+        <w:t>sio</w:t>
+      </w:r>
+      <w:proofErr w:type="spellEnd"/>
+      <w:r>
+        <w:t xml:space="preserve"> sur notre conteneur FTP afin de nous assurer du bon fonctionnement de ce dernier :</w:t>
+      </w:r>
+    </w:p>
+    <w:p/>
+    <w:p>
+      <w:r>
+        <w:tab/>
+        <w:t>Nous vérifions également que nous pouvons transférer des fichiers de notre client à notre serveur (et inversement) et que nous sommes bloqués dans notre répertoire personnel, c’est-à-dire que nous ne possédons pas les droits pour remonter l’arborescence du système de notre serveur FTP depuis notre répertoire personnel :</w:t>
+      </w:r>
+    </w:p>
+    <w:p/>
+    <w:p>
+      <w:r>
+        <w:rPr>
+          <w:noProof/>
+        </w:rPr>
+        <w:drawing>
+          <wp:inline distT="0" distB="0" distL="0" distR="0" wp14:anchorId="6DEA7F0F" wp14:editId="4B2FF8FF">
+            <wp:extent cx="7620000" cy="2763982"/>
+            <wp:effectExtent l="0" t="0" r="0" b="0"/>
+            <wp:docPr id="2111841904" name="Image 2"/>
+            <wp:cNvGraphicFramePr>
+              <a:graphicFrameLocks xmlns:a="http://schemas.openxmlformats.org/drawingml/2006/main" noChangeAspect="1"/>
+            </wp:cNvGraphicFramePr>
+            <a:graphic xmlns:a="http://schemas.openxmlformats.org/drawingml/2006/main">
+              <a:graphicData uri="http://schemas.openxmlformats.org/drawingml/2006/picture">
+                <pic:pic xmlns:pic="http://schemas.openxmlformats.org/drawingml/2006/picture">
+                  <pic:nvPicPr>
+                    <pic:cNvPr id="0" name="Picture 18"/>
+                    <pic:cNvPicPr>
+                      <a:picLocks noChangeAspect="1" noChangeArrowheads="1"/>
+                    </pic:cNvPicPr>
+                  </pic:nvPicPr>
+                  <pic:blipFill rotWithShape="1">
+                    <a:blip r:embed="rId15">
+                      <a:extLst>
+                        <a:ext uri="{28A0092B-C50C-407E-A947-70E740481C1C}">
+                          <a14:useLocalDpi xmlns:a14="http://schemas.microsoft.com/office/drawing/2010/main" val="0"/>
+                        </a:ext>
+                      </a:extLst>
+                    </a:blip>
+                    <a:srcRect b="42990"/>
+                    <a:stretch/>
+                  </pic:blipFill>
+                  <pic:spPr bwMode="auto">
+                    <a:xfrm>
+                      <a:off x="0" y="0"/>
+                      <a:ext cx="7620000" cy="2763982"/>
+                    </a:xfrm>
+                    <a:prstGeom prst="rect">
+                      <a:avLst/>
+                    </a:prstGeom>
+                    <a:noFill/>
+                    <a:ln>
+                      <a:noFill/>
+                    </a:ln>
+                    <a:extLst>
+                      <a:ext uri="{53640926-AAD7-44D8-BBD7-CCE9431645EC}">
+                        <a14:shadowObscured xmlns:a14="http://schemas.microsoft.com/office/drawing/2010/main"/>
+                      </a:ext>
+                    </a:extLst>
+                  </pic:spPr>
+                </pic:pic>
+              </a:graphicData>
+            </a:graphic>
+          </wp:inline>
+        </w:drawing>
+      </w:r>
+    </w:p>
     <w:p>
       <w:pPr>
         <w:pStyle w:val="Titre1"/>
@@ -1364,20 +1603,700 @@
       </w:r>
       <w:bookmarkEnd w:id="2"/>
     </w:p>
+    <w:p/>
+    <w:p>
+      <w:pPr>
+        <w:spacing w:after="240"/>
+      </w:pPr>
+      <w:r>
+        <w:rPr>
+          <w:noProof/>
+        </w:rPr>
+        <w:pict w14:anchorId="0630EFDE">
+          <v:rect id="_x0000_s2068" style="position:absolute;left:0;text-align:left;margin-left:-17pt;margin-top:66.4pt;width:486.6pt;height:250.9pt;z-index:-251627008" fillcolor="#1c1a10 [334]" stroked="f"/>
+        </w:pict>
+      </w:r>
+      <w:r>
+        <w:tab/>
+      </w:r>
+      <w:r>
+        <w:t>Maintenant que nous avons a</w:t>
+      </w:r>
+      <w:r>
+        <w:t>ccès à notre serveur FTP avec le compte SIO, nous devons configurer les utilisateurs anonymes afin que les utilisateurs ne possédant pas de compte puissent déposer des fichiers sur le serveur FTP. Pour cela, nous décommentons le bloc « Anonymous » à la fin du fichier /</w:t>
+      </w:r>
+      <w:proofErr w:type="spellStart"/>
+      <w:r>
+        <w:t>etc</w:t>
+      </w:r>
+      <w:proofErr w:type="spellEnd"/>
+      <w:r>
+        <w:t>/</w:t>
+      </w:r>
+      <w:proofErr w:type="spellStart"/>
+      <w:r>
+        <w:t>proftpd</w:t>
+      </w:r>
+      <w:proofErr w:type="spellEnd"/>
+      <w:r>
+        <w:t>/</w:t>
+      </w:r>
+      <w:proofErr w:type="spellStart"/>
+      <w:r>
+        <w:t>proftpd.conf</w:t>
+      </w:r>
+      <w:proofErr w:type="spellEnd"/>
+      <w:r>
+        <w:t> :</w:t>
+      </w:r>
+    </w:p>
+    <w:p>
+      <w:pPr>
+        <w:spacing w:after="0"/>
+        <w:rPr>
+          <w:color w:val="FFFFFF" w:themeColor="background1"/>
+          <w:lang w:val="en-US"/>
+        </w:rPr>
+      </w:pPr>
+      <w:r>
+        <w:rPr>
+          <w:color w:val="FFFFFF" w:themeColor="background1"/>
+          <w:lang w:val="en-US"/>
+        </w:rPr>
+        <w:t>&lt;Anonymous /home/</w:t>
+      </w:r>
+      <w:proofErr w:type="spellStart"/>
+      <w:r>
+        <w:rPr>
+          <w:color w:val="FFFFFF" w:themeColor="background1"/>
+          <w:lang w:val="en-US"/>
+        </w:rPr>
+        <w:t>ftpdocs</w:t>
+      </w:r>
+      <w:proofErr w:type="spellEnd"/>
+      <w:r>
+        <w:rPr>
+          <w:color w:val="FFFFFF" w:themeColor="background1"/>
+          <w:lang w:val="en-US"/>
+        </w:rPr>
+        <w:t>&gt;</w:t>
+      </w:r>
+    </w:p>
+    <w:p>
+      <w:pPr>
+        <w:spacing w:after="0"/>
+        <w:rPr>
+          <w:color w:val="FFFFFF" w:themeColor="background1"/>
+          <w:lang w:val="en-US"/>
+        </w:rPr>
+      </w:pPr>
+      <w:r>
+        <w:rPr>
+          <w:color w:val="FFFFFF" w:themeColor="background1"/>
+          <w:lang w:val="en-US"/>
+        </w:rPr>
+        <w:tab/>
+        <w:t>User ftp</w:t>
+      </w:r>
+    </w:p>
+    <w:p>
+      <w:pPr>
+        <w:spacing w:after="0"/>
+        <w:rPr>
+          <w:color w:val="FFFFFF" w:themeColor="background1"/>
+          <w:lang w:val="en-US"/>
+        </w:rPr>
+      </w:pPr>
+      <w:r>
+        <w:rPr>
+          <w:color w:val="FFFFFF" w:themeColor="background1"/>
+          <w:lang w:val="en-US"/>
+        </w:rPr>
+        <w:tab/>
+        <w:t xml:space="preserve">Group </w:t>
+      </w:r>
+      <w:proofErr w:type="spellStart"/>
+      <w:r>
+        <w:rPr>
+          <w:color w:val="FFFFFF" w:themeColor="background1"/>
+          <w:lang w:val="en-US"/>
+        </w:rPr>
+        <w:t>nogroup</w:t>
+      </w:r>
+      <w:proofErr w:type="spellEnd"/>
+    </w:p>
+    <w:p>
+      <w:pPr>
+        <w:spacing w:after="0"/>
+        <w:rPr>
+          <w:color w:val="FFFFFF" w:themeColor="background1"/>
+          <w:lang w:val="en-US"/>
+        </w:rPr>
+      </w:pPr>
+      <w:r>
+        <w:rPr>
+          <w:color w:val="FFFFFF" w:themeColor="background1"/>
+          <w:lang w:val="en-US"/>
+        </w:rPr>
+        <w:tab/>
+      </w:r>
+      <w:proofErr w:type="spellStart"/>
+      <w:r>
+        <w:rPr>
+          <w:color w:val="FFFFFF" w:themeColor="background1"/>
+          <w:lang w:val="en-US"/>
+        </w:rPr>
+        <w:t>UserAlias</w:t>
+      </w:r>
+      <w:proofErr w:type="spellEnd"/>
+      <w:r>
+        <w:rPr>
+          <w:color w:val="FFFFFF" w:themeColor="background1"/>
+          <w:lang w:val="en-US"/>
+        </w:rPr>
+        <w:t xml:space="preserve"> anonymous ftp</w:t>
+      </w:r>
+    </w:p>
+    <w:p>
+      <w:pPr>
+        <w:spacing w:after="0"/>
+        <w:rPr>
+          <w:color w:val="FFFFFF" w:themeColor="background1"/>
+          <w:lang w:val="en-US"/>
+        </w:rPr>
+      </w:pPr>
+      <w:r>
+        <w:rPr>
+          <w:color w:val="FFFFFF" w:themeColor="background1"/>
+          <w:lang w:val="en-US"/>
+        </w:rPr>
+        <w:tab/>
+      </w:r>
+      <w:proofErr w:type="spellStart"/>
+      <w:r>
+        <w:rPr>
+          <w:color w:val="FFFFFF" w:themeColor="background1"/>
+          <w:lang w:val="en-US"/>
+        </w:rPr>
+        <w:t>DirFakeUser</w:t>
+      </w:r>
+      <w:proofErr w:type="spellEnd"/>
+      <w:r>
+        <w:rPr>
+          <w:color w:val="FFFFFF" w:themeColor="background1"/>
+          <w:lang w:val="en-US"/>
+        </w:rPr>
+        <w:t xml:space="preserve"> on ftp</w:t>
+      </w:r>
+    </w:p>
+    <w:p>
+      <w:pPr>
+        <w:spacing w:after="0"/>
+        <w:rPr>
+          <w:color w:val="FFFFFF" w:themeColor="background1"/>
+          <w:lang w:val="en-US"/>
+        </w:rPr>
+      </w:pPr>
+      <w:r>
+        <w:rPr>
+          <w:color w:val="FFFFFF" w:themeColor="background1"/>
+          <w:lang w:val="en-US"/>
+        </w:rPr>
+        <w:tab/>
+      </w:r>
+      <w:proofErr w:type="spellStart"/>
+      <w:r>
+        <w:rPr>
+          <w:color w:val="FFFFFF" w:themeColor="background1"/>
+          <w:lang w:val="en-US"/>
+        </w:rPr>
+        <w:t>DirFakeGroup</w:t>
+      </w:r>
+      <w:proofErr w:type="spellEnd"/>
+      <w:r>
+        <w:rPr>
+          <w:color w:val="FFFFFF" w:themeColor="background1"/>
+          <w:lang w:val="en-US"/>
+        </w:rPr>
+        <w:t xml:space="preserve"> on ftp</w:t>
+      </w:r>
+    </w:p>
+    <w:p>
+      <w:pPr>
+        <w:spacing w:after="0"/>
+        <w:rPr>
+          <w:color w:val="FFFFFF" w:themeColor="background1"/>
+          <w:lang w:val="en-US"/>
+        </w:rPr>
+      </w:pPr>
+      <w:r>
+        <w:rPr>
+          <w:color w:val="FFFFFF" w:themeColor="background1"/>
+          <w:lang w:val="en-US"/>
+        </w:rPr>
+        <w:tab/>
+      </w:r>
+      <w:proofErr w:type="spellStart"/>
+      <w:r>
+        <w:rPr>
+          <w:color w:val="FFFFFF" w:themeColor="background1"/>
+          <w:lang w:val="en-US"/>
+        </w:rPr>
+        <w:t>RequireValidShell</w:t>
+      </w:r>
+      <w:proofErr w:type="spellEnd"/>
+      <w:r>
+        <w:rPr>
+          <w:color w:val="FFFFFF" w:themeColor="background1"/>
+          <w:lang w:val="en-US"/>
+        </w:rPr>
+        <w:t xml:space="preserve"> off</w:t>
+      </w:r>
+    </w:p>
+    <w:p>
+      <w:pPr>
+        <w:spacing w:after="0"/>
+        <w:rPr>
+          <w:color w:val="FFFFFF" w:themeColor="background1"/>
+          <w:lang w:val="en-US"/>
+        </w:rPr>
+      </w:pPr>
+      <w:r>
+        <w:rPr>
+          <w:color w:val="FFFFFF" w:themeColor="background1"/>
+          <w:lang w:val="en-US"/>
+        </w:rPr>
+        <w:tab/>
+      </w:r>
+      <w:proofErr w:type="spellStart"/>
+      <w:r>
+        <w:rPr>
+          <w:color w:val="FFFFFF" w:themeColor="background1"/>
+          <w:lang w:val="en-US"/>
+        </w:rPr>
+        <w:t>MaxClients</w:t>
+      </w:r>
+      <w:proofErr w:type="spellEnd"/>
+      <w:r>
+        <w:rPr>
+          <w:color w:val="FFFFFF" w:themeColor="background1"/>
+          <w:lang w:val="en-US"/>
+        </w:rPr>
+        <w:t xml:space="preserve"> 10</w:t>
+      </w:r>
+    </w:p>
+    <w:p>
+      <w:pPr>
+        <w:spacing w:after="0"/>
+        <w:rPr>
+          <w:color w:val="FFFFFF" w:themeColor="background1"/>
+          <w:lang w:val="en-US"/>
+        </w:rPr>
+      </w:pPr>
+      <w:r>
+        <w:rPr>
+          <w:color w:val="FFFFFF" w:themeColor="background1"/>
+          <w:lang w:val="en-US"/>
+        </w:rPr>
+        <w:tab/>
+      </w:r>
+      <w:proofErr w:type="spellStart"/>
+      <w:r>
+        <w:rPr>
+          <w:color w:val="FFFFFF" w:themeColor="background1"/>
+          <w:lang w:val="en-US"/>
+        </w:rPr>
+        <w:t>DisplayLogin</w:t>
+      </w:r>
+      <w:proofErr w:type="spellEnd"/>
+      <w:r>
+        <w:rPr>
+          <w:color w:val="FFFFFF" w:themeColor="background1"/>
+          <w:lang w:val="en-US"/>
+        </w:rPr>
+        <w:t xml:space="preserve"> welcome.msg</w:t>
+      </w:r>
+    </w:p>
+    <w:p>
+      <w:pPr>
+        <w:spacing w:after="0"/>
+        <w:rPr>
+          <w:color w:val="FFFFFF" w:themeColor="background1"/>
+          <w:lang w:val="en-US"/>
+        </w:rPr>
+      </w:pPr>
+      <w:r>
+        <w:rPr>
+          <w:color w:val="FFFFFF" w:themeColor="background1"/>
+          <w:lang w:val="en-US"/>
+        </w:rPr>
+        <w:tab/>
+      </w:r>
+      <w:proofErr w:type="spellStart"/>
+      <w:r>
+        <w:rPr>
+          <w:color w:val="FFFFFF" w:themeColor="background1"/>
+          <w:lang w:val="en-US"/>
+        </w:rPr>
+        <w:t>DisplayDhdir</w:t>
+      </w:r>
+      <w:proofErr w:type="spellEnd"/>
+      <w:r>
+        <w:rPr>
+          <w:color w:val="FFFFFF" w:themeColor="background1"/>
+          <w:lang w:val="en-US"/>
+        </w:rPr>
+        <w:t xml:space="preserve"> .message</w:t>
+      </w:r>
+    </w:p>
+    <w:p>
+      <w:pPr>
+        <w:spacing w:after="0"/>
+        <w:rPr>
+          <w:color w:val="FFFFFF" w:themeColor="background1"/>
+          <w:lang w:val="en-US"/>
+        </w:rPr>
+      </w:pPr>
+    </w:p>
+    <w:p>
+      <w:pPr>
+        <w:spacing w:after="0"/>
+        <w:rPr>
+          <w:color w:val="FFFFFF" w:themeColor="background1"/>
+          <w:lang w:val="en-US"/>
+        </w:rPr>
+      </w:pPr>
+      <w:r>
+        <w:rPr>
+          <w:color w:val="FFFFFF" w:themeColor="background1"/>
+          <w:lang w:val="en-US"/>
+        </w:rPr>
+        <w:tab/>
+        <w:t>&lt;Directory *&gt;</w:t>
+      </w:r>
+    </w:p>
+    <w:p>
+      <w:pPr>
+        <w:spacing w:after="0"/>
+        <w:rPr>
+          <w:color w:val="FFFFFF" w:themeColor="background1"/>
+          <w:lang w:val="en-US"/>
+        </w:rPr>
+      </w:pPr>
+      <w:r>
+        <w:rPr>
+          <w:color w:val="FFFFFF" w:themeColor="background1"/>
+          <w:lang w:val="en-US"/>
+        </w:rPr>
+        <w:tab/>
+      </w:r>
+      <w:r>
+        <w:rPr>
+          <w:color w:val="FFFFFF" w:themeColor="background1"/>
+          <w:lang w:val="en-US"/>
+        </w:rPr>
+        <w:tab/>
+        <w:t>&lt;Limit WRITE&gt;</w:t>
+      </w:r>
+    </w:p>
+    <w:p>
+      <w:pPr>
+        <w:spacing w:after="0"/>
+        <w:rPr>
+          <w:color w:val="FFFFFF" w:themeColor="background1"/>
+          <w:lang w:val="en-US"/>
+        </w:rPr>
+      </w:pPr>
+      <w:r>
+        <w:rPr>
+          <w:color w:val="FFFFFF" w:themeColor="background1"/>
+          <w:lang w:val="en-US"/>
+        </w:rPr>
+        <w:tab/>
+      </w:r>
+      <w:r>
+        <w:rPr>
+          <w:color w:val="FFFFFF" w:themeColor="background1"/>
+          <w:lang w:val="en-US"/>
+        </w:rPr>
+        <w:tab/>
+      </w:r>
+      <w:r>
+        <w:rPr>
+          <w:color w:val="FFFFFF" w:themeColor="background1"/>
+          <w:lang w:val="en-US"/>
+        </w:rPr>
+        <w:tab/>
+      </w:r>
+      <w:proofErr w:type="spellStart"/>
+      <w:r>
+        <w:rPr>
+          <w:color w:val="FFFFFF" w:themeColor="background1"/>
+          <w:lang w:val="en-US"/>
+        </w:rPr>
+        <w:t>DenyAll</w:t>
+      </w:r>
+      <w:proofErr w:type="spellEnd"/>
+    </w:p>
+    <w:p>
+      <w:pPr>
+        <w:spacing w:after="0"/>
+        <w:rPr>
+          <w:color w:val="FFFFFF" w:themeColor="background1"/>
+          <w:lang w:val="en-US"/>
+        </w:rPr>
+      </w:pPr>
+      <w:r>
+        <w:rPr>
+          <w:color w:val="FFFFFF" w:themeColor="background1"/>
+          <w:lang w:val="en-US"/>
+        </w:rPr>
+        <w:tab/>
+      </w:r>
+      <w:r>
+        <w:rPr>
+          <w:color w:val="FFFFFF" w:themeColor="background1"/>
+          <w:lang w:val="en-US"/>
+        </w:rPr>
+        <w:tab/>
+        <w:t>&lt;/Limit&gt;</w:t>
+      </w:r>
+    </w:p>
+    <w:p>
+      <w:pPr>
+        <w:spacing w:after="0"/>
+        <w:rPr>
+          <w:color w:val="FFFFFF" w:themeColor="background1"/>
+          <w:lang w:val="en-US"/>
+        </w:rPr>
+      </w:pPr>
+      <w:r>
+        <w:rPr>
+          <w:color w:val="FFFFFF" w:themeColor="background1"/>
+          <w:lang w:val="en-US"/>
+        </w:rPr>
+        <w:tab/>
+        <w:t>&lt;/Directory&gt;</w:t>
+      </w:r>
+    </w:p>
+    <w:p>
+      <w:pPr>
+        <w:spacing w:after="0"/>
+        <w:rPr>
+          <w:color w:val="FFFFFF" w:themeColor="background1"/>
+          <w:lang w:val="en-US"/>
+        </w:rPr>
+      </w:pPr>
+      <w:r>
+        <w:rPr>
+          <w:color w:val="FFFFFF" w:themeColor="background1"/>
+          <w:lang w:val="en-US"/>
+        </w:rPr>
+        <w:t>&lt;/Anonymous&gt;</w:t>
+      </w:r>
+    </w:p>
+    <w:p>
+      <w:pPr>
+        <w:rPr>
+          <w:lang w:val="en-US"/>
+        </w:rPr>
+      </w:pPr>
+      <w:r>
+        <w:rPr>
+          <w:noProof/>
+        </w:rPr>
+        <w:drawing>
+          <wp:anchor distT="0" distB="0" distL="114300" distR="114300" simplePos="0" relativeHeight="251659776" behindDoc="0" locked="0" layoutInCell="1" allowOverlap="1" wp14:anchorId="43D27754" wp14:editId="001D576C">
+            <wp:simplePos x="0" y="0"/>
+            <wp:positionH relativeFrom="column">
+              <wp:posOffset>1219835</wp:posOffset>
+            </wp:positionH>
+            <wp:positionV relativeFrom="paragraph">
+              <wp:posOffset>260293</wp:posOffset>
+            </wp:positionV>
+            <wp:extent cx="3303474" cy="3537239"/>
+            <wp:effectExtent l="0" t="0" r="0" b="0"/>
+            <wp:wrapTopAndBottom/>
+            <wp:docPr id="2022719760" name="Image 3"/>
+            <wp:cNvGraphicFramePr>
+              <a:graphicFrameLocks xmlns:a="http://schemas.openxmlformats.org/drawingml/2006/main" noChangeAspect="1"/>
+            </wp:cNvGraphicFramePr>
+            <a:graphic xmlns:a="http://schemas.openxmlformats.org/drawingml/2006/main">
+              <a:graphicData uri="http://schemas.openxmlformats.org/drawingml/2006/picture">
+                <pic:pic xmlns:pic="http://schemas.openxmlformats.org/drawingml/2006/picture">
+                  <pic:nvPicPr>
+                    <pic:cNvPr id="0" name="Picture 19"/>
+                    <pic:cNvPicPr>
+                      <a:picLocks noChangeAspect="1" noChangeArrowheads="1"/>
+                    </pic:cNvPicPr>
+                  </pic:nvPicPr>
+                  <pic:blipFill>
+                    <a:blip r:embed="rId16">
+                      <a:extLst>
+                        <a:ext uri="{28A0092B-C50C-407E-A947-70E740481C1C}">
+                          <a14:useLocalDpi xmlns:a14="http://schemas.microsoft.com/office/drawing/2010/main" val="0"/>
+                        </a:ext>
+                      </a:extLst>
+                    </a:blip>
+                    <a:srcRect/>
+                    <a:stretch>
+                      <a:fillRect/>
+                    </a:stretch>
+                  </pic:blipFill>
+                  <pic:spPr bwMode="auto">
+                    <a:xfrm>
+                      <a:off x="0" y="0"/>
+                      <a:ext cx="3303474" cy="3537239"/>
+                    </a:xfrm>
+                    <a:prstGeom prst="rect">
+                      <a:avLst/>
+                    </a:prstGeom>
+                    <a:noFill/>
+                  </pic:spPr>
+                </pic:pic>
+              </a:graphicData>
+            </a:graphic>
+          </wp:anchor>
+        </w:drawing>
+      </w:r>
+    </w:p>
+    <w:p>
+      <w:r>
+        <w:rPr>
+          <w:lang w:val="en-US"/>
+        </w:rPr>
+        <w:lastRenderedPageBreak/>
+        <w:tab/>
+      </w:r>
+      <w:r>
+        <w:t>Afin de rediriger les u</w:t>
+      </w:r>
+      <w:r>
+        <w:t>tilisateurs sur le dossier /home/</w:t>
+      </w:r>
+      <w:proofErr w:type="spellStart"/>
+      <w:r>
+        <w:t>ftpdocs</w:t>
+      </w:r>
+      <w:proofErr w:type="spellEnd"/>
+      <w:r>
+        <w:t>, nous rajoutons le chemin de ce dossier dans la balise ouvrante du bloc « Anonymous » en effaçant l’ancien chemin.</w:t>
+      </w:r>
+    </w:p>
+    <w:p/>
+    <w:p>
+      <w:r>
+        <w:rPr>
+          <w:noProof/>
+        </w:rPr>
+        <w:drawing>
+          <wp:anchor distT="0" distB="0" distL="114300" distR="114300" simplePos="0" relativeHeight="251661824" behindDoc="0" locked="0" layoutInCell="1" allowOverlap="1" wp14:anchorId="4190EC58" wp14:editId="65EBA385">
+            <wp:simplePos x="0" y="0"/>
+            <wp:positionH relativeFrom="column">
+              <wp:posOffset>90458</wp:posOffset>
+            </wp:positionH>
+            <wp:positionV relativeFrom="paragraph">
+              <wp:posOffset>614391</wp:posOffset>
+            </wp:positionV>
+            <wp:extent cx="5568950" cy="2672715"/>
+            <wp:effectExtent l="0" t="0" r="0" b="0"/>
+            <wp:wrapTopAndBottom/>
+            <wp:docPr id="876821702" name="Image 4"/>
+            <wp:cNvGraphicFramePr>
+              <a:graphicFrameLocks xmlns:a="http://schemas.openxmlformats.org/drawingml/2006/main" noChangeAspect="1"/>
+            </wp:cNvGraphicFramePr>
+            <a:graphic xmlns:a="http://schemas.openxmlformats.org/drawingml/2006/main">
+              <a:graphicData uri="http://schemas.openxmlformats.org/drawingml/2006/picture">
+                <pic:pic xmlns:pic="http://schemas.openxmlformats.org/drawingml/2006/picture">
+                  <pic:nvPicPr>
+                    <pic:cNvPr id="0" name="Picture 21"/>
+                    <pic:cNvPicPr>
+                      <a:picLocks noChangeAspect="1" noChangeArrowheads="1"/>
+                    </pic:cNvPicPr>
+                  </pic:nvPicPr>
+                  <pic:blipFill>
+                    <a:blip r:embed="rId17">
+                      <a:extLst>
+                        <a:ext uri="{28A0092B-C50C-407E-A947-70E740481C1C}">
+                          <a14:useLocalDpi xmlns:a14="http://schemas.microsoft.com/office/drawing/2010/main" val="0"/>
+                        </a:ext>
+                      </a:extLst>
+                    </a:blip>
+                    <a:srcRect/>
+                    <a:stretch>
+                      <a:fillRect/>
+                    </a:stretch>
+                  </pic:blipFill>
+                  <pic:spPr bwMode="auto">
+                    <a:xfrm>
+                      <a:off x="0" y="0"/>
+                      <a:ext cx="5568950" cy="2672715"/>
+                    </a:xfrm>
+                    <a:prstGeom prst="rect">
+                      <a:avLst/>
+                    </a:prstGeom>
+                    <a:noFill/>
+                  </pic:spPr>
+                </pic:pic>
+              </a:graphicData>
+            </a:graphic>
+            <wp14:sizeRelH relativeFrom="margin">
+              <wp14:pctWidth>0</wp14:pctWidth>
+            </wp14:sizeRelH>
+            <wp14:sizeRelV relativeFrom="margin">
+              <wp14:pctHeight>0</wp14:pctHeight>
+            </wp14:sizeRelV>
+          </wp:anchor>
+        </w:drawing>
+      </w:r>
+      <w:r>
+        <w:tab/>
+        <w:t>Pour accéder au serveur ftp avec un compte anonyme, nous utilisons l’identifiant ftp sans mot de passe :</w:t>
+      </w:r>
+    </w:p>
+    <w:p/>
+    <w:p/>
+    <w:p/>
     <w:p>
       <w:pPr>
         <w:pStyle w:val="Titre1"/>
-      </w:pPr>
-      <w:r>
+        <w:rPr>
+          <w:lang w:val="en-US"/>
+        </w:rPr>
+      </w:pPr>
+      <w:r>
+        <w:rPr>
+          <w:lang w:val="en-US"/>
+        </w:rPr>
         <w:lastRenderedPageBreak/>
         <w:t>Configuration des Virtual Hosts</w:t>
       </w:r>
     </w:p>
-    <w:p/>
+    <w:p>
+      <w:pPr>
+        <w:rPr>
+          <w:lang w:val="en-US"/>
+        </w:rPr>
+      </w:pPr>
+    </w:p>
+    <w:p>
+      <w:r>
+        <w:rPr>
+          <w:lang w:val="en-US"/>
+        </w:rPr>
+        <w:tab/>
+      </w:r>
+      <w:r>
+        <w:t>Nous avons configuré</w:t>
+      </w:r>
+      <w:r>
+        <w:t xml:space="preserve"> précédemment les adresses IP des différents Virtual Hosts</w:t>
+      </w:r>
+    </w:p>
     <w:p/>
     <w:sectPr>
-      <w:headerReference w:type="default" r:id="rId13"/>
-      <w:footerReference w:type="default" r:id="rId14"/>
+      <w:headerReference w:type="default" r:id="rId18"/>
+      <w:footerReference w:type="default" r:id="rId19"/>
       <w:pgSz w:w="11901" w:h="16817"/>
       <w:pgMar w:top="1417" w:right="1417" w:bottom="1417" w:left="1417" w:header="227" w:footer="284" w:gutter="0"/>
       <w:cols w:space="708"/>
@@ -4423,134 +5342,6 @@
 </file>
 
 <file path=customXml/item1.xml><?xml version="1.0" encoding="utf-8"?>
-<p:properties xmlns:p="http://schemas.microsoft.com/office/2006/metadata/properties" xmlns:xsi="http://www.w3.org/2001/XMLSchema-instance" xmlns:pc="http://schemas.microsoft.com/office/infopath/2007/PartnerControls">
-  <documentManagement>
-    <AcquiredFrom xmlns="6d93d202-47fc-4405-873a-cab67cc5f1b2">Internal MS</AcquiredFrom>
-    <IsSearchable xmlns="6d93d202-47fc-4405-873a-cab67cc5f1b2">false</IsSearchable>
-    <EditorialStatus xmlns="6d93d202-47fc-4405-873a-cab67cc5f1b2">Complete</EditorialStatus>
-    <OriginAsset xmlns="6d93d202-47fc-4405-873a-cab67cc5f1b2" xsi:nil="true"/>
-    <ThumbnailAssetId xmlns="6d93d202-47fc-4405-873a-cab67cc5f1b2" xsi:nil="true"/>
-    <TrustLevel xmlns="6d93d202-47fc-4405-873a-cab67cc5f1b2">1 Microsoft Managed Content</TrustLevel>
-    <MarketSpecific xmlns="6d93d202-47fc-4405-873a-cab67cc5f1b2">false</MarketSpecific>
-    <LocManualTestRequired xmlns="6d93d202-47fc-4405-873a-cab67cc5f1b2">false</LocManualTestRequired>
-    <LocalizationTagsTaxHTField0 xmlns="6d93d202-47fc-4405-873a-cab67cc5f1b2">
-      <Terms xmlns="http://schemas.microsoft.com/office/infopath/2007/PartnerControls"/>
-    </LocalizationTagsTaxHTField0>
-    <TPNamespace xmlns="6d93d202-47fc-4405-873a-cab67cc5f1b2" xsi:nil="true"/>
-    <CampaignTagsTaxHTField0 xmlns="6d93d202-47fc-4405-873a-cab67cc5f1b2">
-      <Terms xmlns="http://schemas.microsoft.com/office/infopath/2007/PartnerControls"/>
-    </CampaignTagsTaxHTField0>
-    <DirectSourceMarket xmlns="6d93d202-47fc-4405-873a-cab67cc5f1b2" xsi:nil="true"/>
-    <LocLastLocAttemptVersionLookup xmlns="6d93d202-47fc-4405-873a-cab67cc5f1b2">249344</LocLastLocAttemptVersionLookup>
-    <MachineTranslated xmlns="6d93d202-47fc-4405-873a-cab67cc5f1b2">false</MachineTranslated>
-    <PlannedPubDate xmlns="6d93d202-47fc-4405-873a-cab67cc5f1b2" xsi:nil="true"/>
-    <SubmitterId xmlns="6d93d202-47fc-4405-873a-cab67cc5f1b2" xsi:nil="true"/>
-    <Downloads xmlns="6d93d202-47fc-4405-873a-cab67cc5f1b2">0</Downloads>
-    <OriginalSourceMarket xmlns="6d93d202-47fc-4405-873a-cab67cc5f1b2" xsi:nil="true"/>
-    <PublishTargets xmlns="6d93d202-47fc-4405-873a-cab67cc5f1b2">OfficeOnlineVNext</PublishTargets>
-    <ArtSampleDocs xmlns="6d93d202-47fc-4405-873a-cab67cc5f1b2" xsi:nil="true"/>
-    <ApprovalLog xmlns="6d93d202-47fc-4405-873a-cab67cc5f1b2" xsi:nil="true"/>
-    <ApprovalStatus xmlns="6d93d202-47fc-4405-873a-cab67cc5f1b2">InProgress</ApprovalStatus>
-    <TPComponent xmlns="6d93d202-47fc-4405-873a-cab67cc5f1b2" xsi:nil="true"/>
-    <EditorialTags xmlns="6d93d202-47fc-4405-873a-cab67cc5f1b2" xsi:nil="true"/>
-    <TPExecutable xmlns="6d93d202-47fc-4405-873a-cab67cc5f1b2" xsi:nil="true"/>
-    <InternalTagsTaxHTField0 xmlns="6d93d202-47fc-4405-873a-cab67cc5f1b2">
-      <Terms xmlns="http://schemas.microsoft.com/office/infopath/2007/PartnerControls"/>
-    </InternalTagsTaxHTField0>
-    <LastHandOff xmlns="6d93d202-47fc-4405-873a-cab67cc5f1b2" xsi:nil="true"/>
-    <LocRecommendedHandoff xmlns="6d93d202-47fc-4405-873a-cab67cc5f1b2" xsi:nil="true"/>
-    <BusinessGroup xmlns="6d93d202-47fc-4405-873a-cab67cc5f1b2" xsi:nil="true"/>
-    <TPAppVersion xmlns="6d93d202-47fc-4405-873a-cab67cc5f1b2" xsi:nil="true"/>
-    <VoteCount xmlns="6d93d202-47fc-4405-873a-cab67cc5f1b2" xsi:nil="true"/>
-    <APAuthor xmlns="6d93d202-47fc-4405-873a-cab67cc5f1b2">
-      <UserInfo>
-        <DisplayName/>
-        <AccountId>1229</AccountId>
-        <AccountType/>
-      </UserInfo>
-    </APAuthor>
-    <TPCommandLine xmlns="6d93d202-47fc-4405-873a-cab67cc5f1b2" xsi:nil="true"/>
-    <UACurrentWords xmlns="6d93d202-47fc-4405-873a-cab67cc5f1b2" xsi:nil="true"/>
-    <AssetId xmlns="6d93d202-47fc-4405-873a-cab67cc5f1b2">TP104319191</AssetId>
-    <Manager xmlns="6d93d202-47fc-4405-873a-cab67cc5f1b2" xsi:nil="true"/>
-    <NumericId xmlns="6d93d202-47fc-4405-873a-cab67cc5f1b2" xsi:nil="true"/>
-    <HandoffToMSDN xmlns="6d93d202-47fc-4405-873a-cab67cc5f1b2" xsi:nil="true"/>
-    <Markets xmlns="6d93d202-47fc-4405-873a-cab67cc5f1b2"/>
-    <UALocComments xmlns="6d93d202-47fc-4405-873a-cab67cc5f1b2" xsi:nil="true"/>
-    <UALocRecommendation xmlns="6d93d202-47fc-4405-873a-cab67cc5f1b2">Localize</UALocRecommendation>
-    <Component xmlns="64acb2c5-0a2b-4bda-bd34-58e36cbb80d2" xsi:nil="true"/>
-    <AssetStart xmlns="6d93d202-47fc-4405-873a-cab67cc5f1b2">2014-05-01T08:44:17+00:00</AssetStart>
-    <CrawlForDependencies xmlns="6d93d202-47fc-4405-873a-cab67cc5f1b2">false</CrawlForDependencies>
-    <LastModifiedDateTime xmlns="6d93d202-47fc-4405-873a-cab67cc5f1b2" xsi:nil="true"/>
-    <LocMarketGroupTiers2 xmlns="6d93d202-47fc-4405-873a-cab67cc5f1b2" xsi:nil="true"/>
-    <PublishStatusLookup xmlns="6d93d202-47fc-4405-873a-cab67cc5f1b2">
-      <Value>612320</Value>
-    </PublishStatusLookup>
-    <AverageRating xmlns="6d93d202-47fc-4405-873a-cab67cc5f1b2" xsi:nil="true"/>
-    <CSXUpdate xmlns="6d93d202-47fc-4405-873a-cab67cc5f1b2">false</CSXUpdate>
-    <UAProjectedTotalWords xmlns="6d93d202-47fc-4405-873a-cab67cc5f1b2" xsi:nil="true"/>
-    <AssetExpire xmlns="6d93d202-47fc-4405-873a-cab67cc5f1b2">2029-01-01T00:00:00+00:00</AssetExpire>
-    <AssetType xmlns="6d93d202-47fc-4405-873a-cab67cc5f1b2" xsi:nil="true"/>
-    <IntlLangReviewDate xmlns="6d93d202-47fc-4405-873a-cab67cc5f1b2" xsi:nil="true"/>
-    <TPFriendlyName xmlns="6d93d202-47fc-4405-873a-cab67cc5f1b2" xsi:nil="true"/>
-    <IntlLangReview xmlns="6d93d202-47fc-4405-873a-cab67cc5f1b2">false</IntlLangReview>
-    <OOCacheId xmlns="6d93d202-47fc-4405-873a-cab67cc5f1b2" xsi:nil="true"/>
-    <PolicheckWords xmlns="6d93d202-47fc-4405-873a-cab67cc5f1b2" xsi:nil="true"/>
-    <TemplateStatus xmlns="6d93d202-47fc-4405-873a-cab67cc5f1b2">Complete</TemplateStatus>
-    <CSXSubmissionMarket xmlns="6d93d202-47fc-4405-873a-cab67cc5f1b2" xsi:nil="true"/>
-    <BlockPublish xmlns="6d93d202-47fc-4405-873a-cab67cc5f1b2">false</BlockPublish>
-    <FriendlyTitle xmlns="6d93d202-47fc-4405-873a-cab67cc5f1b2" xsi:nil="true"/>
-    <TPLaunchHelpLinkType xmlns="6d93d202-47fc-4405-873a-cab67cc5f1b2">Template</TPLaunchHelpLinkType>
-    <LocComments xmlns="6d93d202-47fc-4405-873a-cab67cc5f1b2" xsi:nil="true"/>
-    <Providers xmlns="6d93d202-47fc-4405-873a-cab67cc5f1b2" xsi:nil="true"/>
-    <SourceTitle xmlns="6d93d202-47fc-4405-873a-cab67cc5f1b2" xsi:nil="true"/>
-    <TemplateTemplateType xmlns="6d93d202-47fc-4405-873a-cab67cc5f1b2">Word Document Template</TemplateTemplateType>
-    <TimesCloned xmlns="6d93d202-47fc-4405-873a-cab67cc5f1b2" xsi:nil="true"/>
-    <ClipArtFilename xmlns="6d93d202-47fc-4405-873a-cab67cc5f1b2" xsi:nil="true"/>
-    <APDescription xmlns="6d93d202-47fc-4405-873a-cab67cc5f1b2">Utilisez ce modèle de page de garde "Business" pour mettre en valeur vos rapports professionnels de façon percutante et qualitative.</APDescription>
-    <TaxCatchAll xmlns="6d93d202-47fc-4405-873a-cab67cc5f1b2"/>
-    <TPApplication xmlns="6d93d202-47fc-4405-873a-cab67cc5f1b2" xsi:nil="true"/>
-    <CSXHash xmlns="6d93d202-47fc-4405-873a-cab67cc5f1b2" xsi:nil="true"/>
-    <PrimaryImageGen xmlns="6d93d202-47fc-4405-873a-cab67cc5f1b2">true</PrimaryImageGen>
-    <ContentItem xmlns="6d93d202-47fc-4405-873a-cab67cc5f1b2" xsi:nil="true"/>
-    <IsDeleted xmlns="6d93d202-47fc-4405-873a-cab67cc5f1b2">false</IsDeleted>
-    <ShowIn xmlns="6d93d202-47fc-4405-873a-cab67cc5f1b2">Show everywhere</ShowIn>
-    <BugNumber xmlns="6d93d202-47fc-4405-873a-cab67cc5f1b2" xsi:nil="true"/>
-    <LegacyData xmlns="6d93d202-47fc-4405-873a-cab67cc5f1b2" xsi:nil="true"/>
-    <TPLaunchHelpLink xmlns="6d93d202-47fc-4405-873a-cab67cc5f1b2" xsi:nil="true"/>
-    <Milestone xmlns="6d93d202-47fc-4405-873a-cab67cc5f1b2" xsi:nil="true"/>
-    <OriginalRelease xmlns="6d93d202-47fc-4405-873a-cab67cc5f1b2">15</OriginalRelease>
-    <RecommendationsModifier xmlns="6d93d202-47fc-4405-873a-cab67cc5f1b2" xsi:nil="true"/>
-    <ScenarioTagsTaxHTField0 xmlns="6d93d202-47fc-4405-873a-cab67cc5f1b2">
-      <Terms xmlns="http://schemas.microsoft.com/office/infopath/2007/PartnerControls"/>
-    </ScenarioTagsTaxHTField0>
-    <UANotes xmlns="6d93d202-47fc-4405-873a-cab67cc5f1b2" xsi:nil="true"/>
-    <FeatureTagsTaxHTField0 xmlns="6d93d202-47fc-4405-873a-cab67cc5f1b2">
-      <Terms xmlns="http://schemas.microsoft.com/office/infopath/2007/PartnerControls"/>
-    </FeatureTagsTaxHTField0>
-    <IntlLangReviewer xmlns="6d93d202-47fc-4405-873a-cab67cc5f1b2" xsi:nil="true"/>
-    <IntlLocPriority xmlns="6d93d202-47fc-4405-873a-cab67cc5f1b2" xsi:nil="true"/>
-    <OpenTemplate xmlns="6d93d202-47fc-4405-873a-cab67cc5f1b2">true</OpenTemplate>
-    <Provider xmlns="6d93d202-47fc-4405-873a-cab67cc5f1b2" xsi:nil="true"/>
-    <CSXSubmissionDate xmlns="6d93d202-47fc-4405-873a-cab67cc5f1b2" xsi:nil="true"/>
-    <Description0 xmlns="64acb2c5-0a2b-4bda-bd34-58e36cbb80d2" xsi:nil="true"/>
-    <TPClientViewer xmlns="6d93d202-47fc-4405-873a-cab67cc5f1b2" xsi:nil="true"/>
-    <DSATActionTaken xmlns="6d93d202-47fc-4405-873a-cab67cc5f1b2" xsi:nil="true"/>
-    <APEditor xmlns="6d93d202-47fc-4405-873a-cab67cc5f1b2">
-      <UserInfo>
-        <DisplayName/>
-        <AccountId xsi:nil="true"/>
-        <AccountType/>
-      </UserInfo>
-    </APEditor>
-    <TPInstallLocation xmlns="6d93d202-47fc-4405-873a-cab67cc5f1b2" xsi:nil="true"/>
-    <OutputCachingOn xmlns="6d93d202-47fc-4405-873a-cab67cc5f1b2">false</OutputCachingOn>
-    <ParentAssetId xmlns="6d93d202-47fc-4405-873a-cab67cc5f1b2" xsi:nil="true"/>
-  </documentManagement>
-</p:properties>
-</file>
-
-<file path=customXml/item2.xml><?xml version="1.0" encoding="utf-8"?>
 <ct:contentTypeSchema xmlns:ct="http://schemas.microsoft.com/office/2006/metadata/contentType" xmlns:ma="http://schemas.microsoft.com/office/2006/metadata/properties/metaAttributes" ct:_="" ma:_="" ma:contentTypeName="TemplateFile" ma:contentTypeID="0x01010069924D1ECC420D47A2456556BC94F7370400BDF4491DEA4973499845289601F88B9F" ma:contentTypeVersion="55" ma:contentTypeDescription="Create a new document." ma:contentTypeScope="" ma:versionID="41eb558a2b826e6e4f9defd990175bec">
   <xsd:schema xmlns:xsd="http://www.w3.org/2001/XMLSchema" xmlns:xs="http://www.w3.org/2001/XMLSchema" xmlns:p="http://schemas.microsoft.com/office/2006/metadata/properties" xmlns:ns2="6d93d202-47fc-4405-873a-cab67cc5f1b2" xmlns:ns3="64acb2c5-0a2b-4bda-bd34-58e36cbb80d2" targetNamespace="http://schemas.microsoft.com/office/2006/metadata/properties" ma:root="true" ma:fieldsID="19deea0185cf7bc57eee9b90b1ba2ace" ns2:_="" ns3:_="">
     <xsd:import namespace="6d93d202-47fc-4405-873a-cab67cc5f1b2"/>
@@ -5609,7 +6400,139 @@
 </ct:contentTypeSchema>
 </file>
 
+<file path=customXml/item2.xml><?xml version="1.0" encoding="utf-8"?>
+<p:properties xmlns:p="http://schemas.microsoft.com/office/2006/metadata/properties" xmlns:xsi="http://www.w3.org/2001/XMLSchema-instance" xmlns:pc="http://schemas.microsoft.com/office/infopath/2007/PartnerControls">
+  <documentManagement>
+    <AcquiredFrom xmlns="6d93d202-47fc-4405-873a-cab67cc5f1b2">Internal MS</AcquiredFrom>
+    <IsSearchable xmlns="6d93d202-47fc-4405-873a-cab67cc5f1b2">false</IsSearchable>
+    <EditorialStatus xmlns="6d93d202-47fc-4405-873a-cab67cc5f1b2">Complete</EditorialStatus>
+    <OriginAsset xmlns="6d93d202-47fc-4405-873a-cab67cc5f1b2" xsi:nil="true"/>
+    <ThumbnailAssetId xmlns="6d93d202-47fc-4405-873a-cab67cc5f1b2" xsi:nil="true"/>
+    <TrustLevel xmlns="6d93d202-47fc-4405-873a-cab67cc5f1b2">1 Microsoft Managed Content</TrustLevel>
+    <MarketSpecific xmlns="6d93d202-47fc-4405-873a-cab67cc5f1b2">false</MarketSpecific>
+    <LocManualTestRequired xmlns="6d93d202-47fc-4405-873a-cab67cc5f1b2">false</LocManualTestRequired>
+    <LocalizationTagsTaxHTField0 xmlns="6d93d202-47fc-4405-873a-cab67cc5f1b2">
+      <Terms xmlns="http://schemas.microsoft.com/office/infopath/2007/PartnerControls"/>
+    </LocalizationTagsTaxHTField0>
+    <TPNamespace xmlns="6d93d202-47fc-4405-873a-cab67cc5f1b2" xsi:nil="true"/>
+    <CampaignTagsTaxHTField0 xmlns="6d93d202-47fc-4405-873a-cab67cc5f1b2">
+      <Terms xmlns="http://schemas.microsoft.com/office/infopath/2007/PartnerControls"/>
+    </CampaignTagsTaxHTField0>
+    <DirectSourceMarket xmlns="6d93d202-47fc-4405-873a-cab67cc5f1b2" xsi:nil="true"/>
+    <LocLastLocAttemptVersionLookup xmlns="6d93d202-47fc-4405-873a-cab67cc5f1b2">249344</LocLastLocAttemptVersionLookup>
+    <MachineTranslated xmlns="6d93d202-47fc-4405-873a-cab67cc5f1b2">false</MachineTranslated>
+    <PlannedPubDate xmlns="6d93d202-47fc-4405-873a-cab67cc5f1b2" xsi:nil="true"/>
+    <SubmitterId xmlns="6d93d202-47fc-4405-873a-cab67cc5f1b2" xsi:nil="true"/>
+    <Downloads xmlns="6d93d202-47fc-4405-873a-cab67cc5f1b2">0</Downloads>
+    <OriginalSourceMarket xmlns="6d93d202-47fc-4405-873a-cab67cc5f1b2" xsi:nil="true"/>
+    <PublishTargets xmlns="6d93d202-47fc-4405-873a-cab67cc5f1b2">OfficeOnlineVNext</PublishTargets>
+    <ArtSampleDocs xmlns="6d93d202-47fc-4405-873a-cab67cc5f1b2" xsi:nil="true"/>
+    <ApprovalLog xmlns="6d93d202-47fc-4405-873a-cab67cc5f1b2" xsi:nil="true"/>
+    <ApprovalStatus xmlns="6d93d202-47fc-4405-873a-cab67cc5f1b2">InProgress</ApprovalStatus>
+    <TPComponent xmlns="6d93d202-47fc-4405-873a-cab67cc5f1b2" xsi:nil="true"/>
+    <EditorialTags xmlns="6d93d202-47fc-4405-873a-cab67cc5f1b2" xsi:nil="true"/>
+    <TPExecutable xmlns="6d93d202-47fc-4405-873a-cab67cc5f1b2" xsi:nil="true"/>
+    <InternalTagsTaxHTField0 xmlns="6d93d202-47fc-4405-873a-cab67cc5f1b2">
+      <Terms xmlns="http://schemas.microsoft.com/office/infopath/2007/PartnerControls"/>
+    </InternalTagsTaxHTField0>
+    <LastHandOff xmlns="6d93d202-47fc-4405-873a-cab67cc5f1b2" xsi:nil="true"/>
+    <LocRecommendedHandoff xmlns="6d93d202-47fc-4405-873a-cab67cc5f1b2" xsi:nil="true"/>
+    <BusinessGroup xmlns="6d93d202-47fc-4405-873a-cab67cc5f1b2" xsi:nil="true"/>
+    <TPAppVersion xmlns="6d93d202-47fc-4405-873a-cab67cc5f1b2" xsi:nil="true"/>
+    <VoteCount xmlns="6d93d202-47fc-4405-873a-cab67cc5f1b2" xsi:nil="true"/>
+    <APAuthor xmlns="6d93d202-47fc-4405-873a-cab67cc5f1b2">
+      <UserInfo>
+        <DisplayName/>
+        <AccountId>1229</AccountId>
+        <AccountType/>
+      </UserInfo>
+    </APAuthor>
+    <TPCommandLine xmlns="6d93d202-47fc-4405-873a-cab67cc5f1b2" xsi:nil="true"/>
+    <UACurrentWords xmlns="6d93d202-47fc-4405-873a-cab67cc5f1b2" xsi:nil="true"/>
+    <AssetId xmlns="6d93d202-47fc-4405-873a-cab67cc5f1b2">TP104319191</AssetId>
+    <Manager xmlns="6d93d202-47fc-4405-873a-cab67cc5f1b2" xsi:nil="true"/>
+    <NumericId xmlns="6d93d202-47fc-4405-873a-cab67cc5f1b2" xsi:nil="true"/>
+    <HandoffToMSDN xmlns="6d93d202-47fc-4405-873a-cab67cc5f1b2" xsi:nil="true"/>
+    <Markets xmlns="6d93d202-47fc-4405-873a-cab67cc5f1b2"/>
+    <UALocComments xmlns="6d93d202-47fc-4405-873a-cab67cc5f1b2" xsi:nil="true"/>
+    <UALocRecommendation xmlns="6d93d202-47fc-4405-873a-cab67cc5f1b2">Localize</UALocRecommendation>
+    <Component xmlns="64acb2c5-0a2b-4bda-bd34-58e36cbb80d2" xsi:nil="true"/>
+    <AssetStart xmlns="6d93d202-47fc-4405-873a-cab67cc5f1b2">2014-05-01T08:44:17+00:00</AssetStart>
+    <CrawlForDependencies xmlns="6d93d202-47fc-4405-873a-cab67cc5f1b2">false</CrawlForDependencies>
+    <LastModifiedDateTime xmlns="6d93d202-47fc-4405-873a-cab67cc5f1b2" xsi:nil="true"/>
+    <LocMarketGroupTiers2 xmlns="6d93d202-47fc-4405-873a-cab67cc5f1b2" xsi:nil="true"/>
+    <PublishStatusLookup xmlns="6d93d202-47fc-4405-873a-cab67cc5f1b2">
+      <Value>612320</Value>
+    </PublishStatusLookup>
+    <AverageRating xmlns="6d93d202-47fc-4405-873a-cab67cc5f1b2" xsi:nil="true"/>
+    <CSXUpdate xmlns="6d93d202-47fc-4405-873a-cab67cc5f1b2">false</CSXUpdate>
+    <UAProjectedTotalWords xmlns="6d93d202-47fc-4405-873a-cab67cc5f1b2" xsi:nil="true"/>
+    <AssetExpire xmlns="6d93d202-47fc-4405-873a-cab67cc5f1b2">2029-01-01T00:00:00+00:00</AssetExpire>
+    <AssetType xmlns="6d93d202-47fc-4405-873a-cab67cc5f1b2" xsi:nil="true"/>
+    <IntlLangReviewDate xmlns="6d93d202-47fc-4405-873a-cab67cc5f1b2" xsi:nil="true"/>
+    <TPFriendlyName xmlns="6d93d202-47fc-4405-873a-cab67cc5f1b2" xsi:nil="true"/>
+    <IntlLangReview xmlns="6d93d202-47fc-4405-873a-cab67cc5f1b2">false</IntlLangReview>
+    <OOCacheId xmlns="6d93d202-47fc-4405-873a-cab67cc5f1b2" xsi:nil="true"/>
+    <PolicheckWords xmlns="6d93d202-47fc-4405-873a-cab67cc5f1b2" xsi:nil="true"/>
+    <TemplateStatus xmlns="6d93d202-47fc-4405-873a-cab67cc5f1b2">Complete</TemplateStatus>
+    <CSXSubmissionMarket xmlns="6d93d202-47fc-4405-873a-cab67cc5f1b2" xsi:nil="true"/>
+    <BlockPublish xmlns="6d93d202-47fc-4405-873a-cab67cc5f1b2">false</BlockPublish>
+    <FriendlyTitle xmlns="6d93d202-47fc-4405-873a-cab67cc5f1b2" xsi:nil="true"/>
+    <TPLaunchHelpLinkType xmlns="6d93d202-47fc-4405-873a-cab67cc5f1b2">Template</TPLaunchHelpLinkType>
+    <LocComments xmlns="6d93d202-47fc-4405-873a-cab67cc5f1b2" xsi:nil="true"/>
+    <Providers xmlns="6d93d202-47fc-4405-873a-cab67cc5f1b2" xsi:nil="true"/>
+    <SourceTitle xmlns="6d93d202-47fc-4405-873a-cab67cc5f1b2" xsi:nil="true"/>
+    <TemplateTemplateType xmlns="6d93d202-47fc-4405-873a-cab67cc5f1b2">Word Document Template</TemplateTemplateType>
+    <TimesCloned xmlns="6d93d202-47fc-4405-873a-cab67cc5f1b2" xsi:nil="true"/>
+    <ClipArtFilename xmlns="6d93d202-47fc-4405-873a-cab67cc5f1b2" xsi:nil="true"/>
+    <APDescription xmlns="6d93d202-47fc-4405-873a-cab67cc5f1b2">Utilisez ce modèle de page de garde "Business" pour mettre en valeur vos rapports professionnels de façon percutante et qualitative.</APDescription>
+    <TaxCatchAll xmlns="6d93d202-47fc-4405-873a-cab67cc5f1b2"/>
+    <TPApplication xmlns="6d93d202-47fc-4405-873a-cab67cc5f1b2" xsi:nil="true"/>
+    <CSXHash xmlns="6d93d202-47fc-4405-873a-cab67cc5f1b2" xsi:nil="true"/>
+    <PrimaryImageGen xmlns="6d93d202-47fc-4405-873a-cab67cc5f1b2">true</PrimaryImageGen>
+    <ContentItem xmlns="6d93d202-47fc-4405-873a-cab67cc5f1b2" xsi:nil="true"/>
+    <IsDeleted xmlns="6d93d202-47fc-4405-873a-cab67cc5f1b2">false</IsDeleted>
+    <ShowIn xmlns="6d93d202-47fc-4405-873a-cab67cc5f1b2">Show everywhere</ShowIn>
+    <BugNumber xmlns="6d93d202-47fc-4405-873a-cab67cc5f1b2" xsi:nil="true"/>
+    <LegacyData xmlns="6d93d202-47fc-4405-873a-cab67cc5f1b2" xsi:nil="true"/>
+    <TPLaunchHelpLink xmlns="6d93d202-47fc-4405-873a-cab67cc5f1b2" xsi:nil="true"/>
+    <Milestone xmlns="6d93d202-47fc-4405-873a-cab67cc5f1b2" xsi:nil="true"/>
+    <OriginalRelease xmlns="6d93d202-47fc-4405-873a-cab67cc5f1b2">15</OriginalRelease>
+    <RecommendationsModifier xmlns="6d93d202-47fc-4405-873a-cab67cc5f1b2" xsi:nil="true"/>
+    <ScenarioTagsTaxHTField0 xmlns="6d93d202-47fc-4405-873a-cab67cc5f1b2">
+      <Terms xmlns="http://schemas.microsoft.com/office/infopath/2007/PartnerControls"/>
+    </ScenarioTagsTaxHTField0>
+    <UANotes xmlns="6d93d202-47fc-4405-873a-cab67cc5f1b2" xsi:nil="true"/>
+    <FeatureTagsTaxHTField0 xmlns="6d93d202-47fc-4405-873a-cab67cc5f1b2">
+      <Terms xmlns="http://schemas.microsoft.com/office/infopath/2007/PartnerControls"/>
+    </FeatureTagsTaxHTField0>
+    <IntlLangReviewer xmlns="6d93d202-47fc-4405-873a-cab67cc5f1b2" xsi:nil="true"/>
+    <IntlLocPriority xmlns="6d93d202-47fc-4405-873a-cab67cc5f1b2" xsi:nil="true"/>
+    <OpenTemplate xmlns="6d93d202-47fc-4405-873a-cab67cc5f1b2">true</OpenTemplate>
+    <Provider xmlns="6d93d202-47fc-4405-873a-cab67cc5f1b2" xsi:nil="true"/>
+    <CSXSubmissionDate xmlns="6d93d202-47fc-4405-873a-cab67cc5f1b2" xsi:nil="true"/>
+    <Description0 xmlns="64acb2c5-0a2b-4bda-bd34-58e36cbb80d2" xsi:nil="true"/>
+    <TPClientViewer xmlns="6d93d202-47fc-4405-873a-cab67cc5f1b2" xsi:nil="true"/>
+    <DSATActionTaken xmlns="6d93d202-47fc-4405-873a-cab67cc5f1b2" xsi:nil="true"/>
+    <APEditor xmlns="6d93d202-47fc-4405-873a-cab67cc5f1b2">
+      <UserInfo>
+        <DisplayName/>
+        <AccountId xsi:nil="true"/>
+        <AccountType/>
+      </UserInfo>
+    </APEditor>
+    <TPInstallLocation xmlns="6d93d202-47fc-4405-873a-cab67cc5f1b2" xsi:nil="true"/>
+    <OutputCachingOn xmlns="6d93d202-47fc-4405-873a-cab67cc5f1b2">false</OutputCachingOn>
+    <ParentAssetId xmlns="6d93d202-47fc-4405-873a-cab67cc5f1b2" xsi:nil="true"/>
+  </documentManagement>
+</p:properties>
+</file>
+
 <file path=customXml/item3.xml><?xml version="1.0" encoding="utf-8"?>
+<b:Sources xmlns:b="http://schemas.openxmlformats.org/officeDocument/2006/bibliography" xmlns="http://schemas.openxmlformats.org/officeDocument/2006/bibliography" SelectedStyle="\APASixthEditionOfficeOnline.xsl" StyleName="APA" Version="6"/>
+</file>
+
+<file path=customXml/item4.xml><?xml version="1.0" encoding="utf-8"?>
 <?mso-contentType ?>
 <FormTemplates xmlns="http://schemas.microsoft.com/sharepoint/v3/contenttype/forms">
   <Display>DocumentLibraryForm</Display>
@@ -5618,22 +6541,7 @@
 </FormTemplates>
 </file>
 
-<file path=customXml/item4.xml><?xml version="1.0" encoding="utf-8"?>
-<b:Sources xmlns:b="http://schemas.openxmlformats.org/officeDocument/2006/bibliography" xmlns="http://schemas.openxmlformats.org/officeDocument/2006/bibliography" SelectedStyle="\APASixthEditionOfficeOnline.xsl" StyleName="APA" Version="6"/>
-</file>
-
 <file path=customXml/itemProps1.xml><?xml version="1.0" encoding="utf-8"?>
-<ds:datastoreItem xmlns:ds="http://schemas.openxmlformats.org/officeDocument/2006/customXml" ds:itemID="{AF2C2748-23F5-44E5-8D9D-BE217C6CFB06}">
-  <ds:schemaRefs>
-    <ds:schemaRef ds:uri="http://schemas.microsoft.com/office/2006/metadata/properties"/>
-    <ds:schemaRef ds:uri="http://schemas.microsoft.com/office/infopath/2007/PartnerControls"/>
-    <ds:schemaRef ds:uri="6d93d202-47fc-4405-873a-cab67cc5f1b2"/>
-    <ds:schemaRef ds:uri="64acb2c5-0a2b-4bda-bd34-58e36cbb80d2"/>
-  </ds:schemaRefs>
-</ds:datastoreItem>
-</file>
-
-<file path=customXml/itemProps2.xml><?xml version="1.0" encoding="utf-8"?>
 <ds:datastoreItem xmlns:ds="http://schemas.openxmlformats.org/officeDocument/2006/customXml" ds:itemID="{7F40C45B-ED93-4F61-AA6F-729ED9638BB7}">
   <ds:schemaRefs>
     <ds:schemaRef ds:uri="http://schemas.microsoft.com/office/2006/metadata/contentType"/>
@@ -5652,18 +6560,29 @@
 </ds:datastoreItem>
 </file>
 
+<file path=customXml/itemProps2.xml><?xml version="1.0" encoding="utf-8"?>
+<ds:datastoreItem xmlns:ds="http://schemas.openxmlformats.org/officeDocument/2006/customXml" ds:itemID="{AF2C2748-23F5-44E5-8D9D-BE217C6CFB06}">
+  <ds:schemaRefs>
+    <ds:schemaRef ds:uri="http://schemas.microsoft.com/office/2006/metadata/properties"/>
+    <ds:schemaRef ds:uri="http://schemas.microsoft.com/office/infopath/2007/PartnerControls"/>
+    <ds:schemaRef ds:uri="6d93d202-47fc-4405-873a-cab67cc5f1b2"/>
+    <ds:schemaRef ds:uri="64acb2c5-0a2b-4bda-bd34-58e36cbb80d2"/>
+  </ds:schemaRefs>
+</ds:datastoreItem>
+</file>
+
 <file path=customXml/itemProps3.xml><?xml version="1.0" encoding="utf-8"?>
+<ds:datastoreItem xmlns:ds="http://schemas.openxmlformats.org/officeDocument/2006/customXml" ds:itemID="{F74C85FD-E6A2-4824-A501-F499458C7397}">
+  <ds:schemaRefs>
+    <ds:schemaRef ds:uri="http://schemas.openxmlformats.org/officeDocument/2006/bibliography"/>
+  </ds:schemaRefs>
+</ds:datastoreItem>
+</file>
+
+<file path=customXml/itemProps4.xml><?xml version="1.0" encoding="utf-8"?>
 <ds:datastoreItem xmlns:ds="http://schemas.openxmlformats.org/officeDocument/2006/customXml" ds:itemID="{ACC027B1-4BA3-4888-AAB4-DAC04C19B44D}">
   <ds:schemaRefs>
     <ds:schemaRef ds:uri="http://schemas.microsoft.com/sharepoint/v3/contenttype/forms"/>
   </ds:schemaRefs>
 </ds:datastoreItem>
-</file>
-
-<file path=customXml/itemProps4.xml><?xml version="1.0" encoding="utf-8"?>
-<ds:datastoreItem xmlns:ds="http://schemas.openxmlformats.org/officeDocument/2006/customXml" ds:itemID="{F74C85FD-E6A2-4824-A501-F499458C7397}">
-  <ds:schemaRefs>
-    <ds:schemaRef ds:uri="http://schemas.openxmlformats.org/officeDocument/2006/bibliography"/>
-  </ds:schemaRefs>
-</ds:datastoreItem>
 </file>
</xml_diff>